<commit_message>
edit maven and spring boot note
</commit_message>
<xml_diff>
--- a/spring-boot笔记.docx
+++ b/spring-boot笔记.docx
@@ -7800,9 +7800,6 @@
     <w:p>
       <w:pPr>
         <w:pStyle w:val="1"/>
-        <w:rPr>
-          <w:rFonts w:hint="eastAsia"/>
-        </w:rPr>
       </w:pPr>
       <w:r>
         <w:rPr>
@@ -7812,11 +7809,6 @@
       </w:r>
     </w:p>
     <w:p>
-      <w:pPr>
-        <w:rPr>
-          <w:rFonts w:hint="eastAsia"/>
-        </w:rPr>
-      </w:pPr>
       <w:r>
         <w:rPr>
           <w:rFonts w:hint="eastAsia"/>
@@ -7873,11 +7865,6 @@
       </w:r>
     </w:p>
     <w:p>
-      <w:pPr>
-        <w:rPr>
-          <w:rFonts w:hint="eastAsia"/>
-        </w:rPr>
-      </w:pPr>
       <w:r>
         <w:rPr>
           <w:rFonts w:hint="eastAsia"/>
@@ -7912,9 +7899,6 @@
     <w:p>
       <w:pPr>
         <w:pStyle w:val="2"/>
-        <w:rPr>
-          <w:rFonts w:hint="eastAsia"/>
-        </w:rPr>
       </w:pPr>
       <w:r>
         <w:rPr>
@@ -7924,11 +7908,6 @@
       </w:r>
     </w:p>
     <w:p>
-      <w:pPr>
-        <w:rPr>
-          <w:rFonts w:hint="eastAsia"/>
-        </w:rPr>
-      </w:pPr>
       <w:r>
         <w:rPr>
           <w:rFonts w:hint="eastAsia"/>
@@ -8029,9 +8008,6 @@
     <w:p>
       <w:pPr>
         <w:pStyle w:val="2"/>
-        <w:rPr>
-          <w:rFonts w:hint="eastAsia"/>
-        </w:rPr>
       </w:pPr>
       <w:r>
         <w:rPr>
@@ -8059,11 +8035,6 @@
       </w:r>
     </w:p>
     <w:p>
-      <w:pPr>
-        <w:rPr>
-          <w:rFonts w:hint="eastAsia"/>
-        </w:rPr>
-      </w:pPr>
       <w:r>
         <w:rPr>
           <w:rFonts w:hint="eastAsia"/>
@@ -8115,9 +8086,6 @@
           <w:numId w:val="8"/>
         </w:numPr>
         <w:ind w:firstLineChars="0"/>
-        <w:rPr>
-          <w:rFonts w:hint="eastAsia"/>
-        </w:rPr>
       </w:pPr>
       <w:r>
         <w:rPr>
@@ -8176,9 +8144,6 @@
           <w:numId w:val="8"/>
         </w:numPr>
         <w:ind w:firstLineChars="0"/>
-        <w:rPr>
-          <w:rFonts w:hint="eastAsia"/>
-        </w:rPr>
       </w:pPr>
       <w:r>
         <w:rPr>
@@ -8202,7 +8167,6 @@
     <w:p>
       <w:pPr>
         <w:rPr>
-          <w:rFonts w:hint="eastAsia"/>
           <w:color w:val="FF0000"/>
         </w:rPr>
       </w:pPr>
@@ -8259,9 +8223,6 @@
     <w:p>
       <w:pPr>
         <w:pStyle w:val="2"/>
-        <w:rPr>
-          <w:rFonts w:hint="eastAsia"/>
-        </w:rPr>
       </w:pPr>
       <w:r>
         <w:rPr>
@@ -8271,11 +8232,6 @@
       </w:r>
     </w:p>
     <w:p>
-      <w:pPr>
-        <w:rPr>
-          <w:rFonts w:hint="eastAsia"/>
-        </w:rPr>
-      </w:pPr>
       <w:r>
         <w:rPr>
           <w:rFonts w:hint="eastAsia"/>
@@ -8291,9 +8247,6 @@
           <w:numId w:val="9"/>
         </w:numPr>
         <w:ind w:firstLineChars="0"/>
-        <w:rPr>
-          <w:rFonts w:hint="eastAsia"/>
-        </w:rPr>
       </w:pPr>
       <w:r>
         <w:rPr>
@@ -8328,9 +8281,6 @@
           <w:numId w:val="9"/>
         </w:numPr>
         <w:ind w:firstLineChars="0"/>
-        <w:rPr>
-          <w:rFonts w:hint="eastAsia"/>
-        </w:rPr>
       </w:pPr>
       <w:r>
         <w:rPr>
@@ -8347,9 +8297,6 @@
           <w:numId w:val="9"/>
         </w:numPr>
         <w:ind w:firstLineChars="0"/>
-        <w:rPr>
-          <w:rFonts w:hint="eastAsia"/>
-        </w:rPr>
       </w:pPr>
       <w:r>
         <w:rPr>
@@ -8361,9 +8308,6 @@
     <w:p>
       <w:pPr>
         <w:pStyle w:val="3"/>
-        <w:rPr>
-          <w:rFonts w:hint="eastAsia"/>
-        </w:rPr>
       </w:pPr>
       <w:r>
         <w:rPr>
@@ -8373,11 +8317,6 @@
       </w:r>
     </w:p>
     <w:p>
-      <w:pPr>
-        <w:rPr>
-          <w:rFonts w:hint="eastAsia"/>
-        </w:rPr>
-      </w:pPr>
       <w:r>
         <w:rPr>
           <w:rFonts w:hint="eastAsia"/>
@@ -8416,11 +8355,6 @@
       </w:r>
     </w:p>
     <w:p>
-      <w:pPr>
-        <w:rPr>
-          <w:rFonts w:hint="eastAsia"/>
-        </w:rPr>
-      </w:pPr>
       <w:r>
         <w:rPr>
           <w:rFonts w:hint="eastAsia"/>
@@ -8450,9 +8384,6 @@
     <w:p>
       <w:pPr>
         <w:pStyle w:val="3"/>
-        <w:rPr>
-          <w:rFonts w:hint="eastAsia"/>
-        </w:rPr>
       </w:pPr>
       <w:r>
         <w:rPr>
@@ -8463,11 +8394,6 @@
       </w:r>
     </w:p>
     <w:p>
-      <w:pPr>
-        <w:rPr>
-          <w:rFonts w:hint="eastAsia"/>
-        </w:rPr>
-      </w:pPr>
       <w:r>
         <w:rPr>
           <w:rFonts w:hint="eastAsia"/>
@@ -8830,7 +8756,6 @@
           <w:p>
             <w:pPr>
               <w:rPr>
-                <w:rFonts w:hint="eastAsia"/>
                 <w:sz w:val="18"/>
               </w:rPr>
             </w:pPr>
@@ -8847,19 +8772,10 @@
         </w:tc>
       </w:tr>
     </w:tbl>
-    <w:p>
-      <w:pPr>
-        <w:rPr>
-          <w:rFonts w:hint="eastAsia"/>
-        </w:rPr>
-      </w:pPr>
-    </w:p>
+    <w:p/>
     <w:p>
       <w:pPr>
         <w:pStyle w:val="3"/>
-        <w:rPr>
-          <w:rFonts w:hint="eastAsia"/>
-        </w:rPr>
       </w:pPr>
       <w:r>
         <w:rPr>
@@ -8869,11 +8785,6 @@
       </w:r>
     </w:p>
     <w:p>
-      <w:pPr>
-        <w:rPr>
-          <w:rFonts w:hint="eastAsia"/>
-        </w:rPr>
-      </w:pPr>
       <w:r>
         <w:rPr>
           <w:rFonts w:hint="eastAsia"/>
@@ -9252,7 +9163,6 @@
           <w:p>
             <w:pPr>
               <w:rPr>
-                <w:rFonts w:hint="eastAsia"/>
                 <w:sz w:val="15"/>
               </w:rPr>
             </w:pPr>
@@ -9269,19 +9179,10 @@
         </w:tc>
       </w:tr>
     </w:tbl>
-    <w:p>
-      <w:pPr>
-        <w:rPr>
-          <w:rFonts w:hint="eastAsia"/>
-        </w:rPr>
-      </w:pPr>
-    </w:p>
+    <w:p/>
     <w:p>
       <w:pPr>
         <w:pStyle w:val="1"/>
-        <w:rPr>
-          <w:rFonts w:hint="eastAsia"/>
-        </w:rPr>
       </w:pPr>
       <w:r>
         <w:rPr>
@@ -9293,9 +9194,6 @@
     <w:p>
       <w:pPr>
         <w:pStyle w:val="2"/>
-        <w:rPr>
-          <w:rFonts w:hint="eastAsia"/>
-        </w:rPr>
       </w:pPr>
       <w:r>
         <w:rPr>
@@ -9312,9 +9210,6 @@
           <w:numId w:val="10"/>
         </w:numPr>
         <w:ind w:firstLineChars="0"/>
-        <w:rPr>
-          <w:rFonts w:hint="eastAsia"/>
-        </w:rPr>
       </w:pPr>
       <w:r>
         <w:rPr>
@@ -9415,9 +9310,6 @@
           <w:numId w:val="10"/>
         </w:numPr>
         <w:ind w:firstLineChars="0"/>
-        <w:rPr>
-          <w:rFonts w:hint="eastAsia"/>
-        </w:rPr>
       </w:pPr>
       <w:r>
         <w:rPr>
@@ -9488,9 +9380,6 @@
           <w:numId w:val="10"/>
         </w:numPr>
         <w:ind w:firstLineChars="0"/>
-        <w:rPr>
-          <w:rFonts w:hint="eastAsia"/>
-        </w:rPr>
       </w:pPr>
       <w:r>
         <w:rPr>
@@ -9574,9 +9463,6 @@
     <w:p>
       <w:pPr>
         <w:pStyle w:val="2"/>
-        <w:rPr>
-          <w:rFonts w:hint="eastAsia"/>
-        </w:rPr>
       </w:pPr>
       <w:r>
         <w:rPr>
@@ -9584,6 +9470,12 @@
         </w:rPr>
         <w:lastRenderedPageBreak/>
         <w:t>生产数据库</w:t>
+      </w:r>
+      <w:r>
+        <w:rPr>
+          <w:rFonts w:hint="eastAsia"/>
+        </w:rPr>
+        <w:t>连接池</w:t>
       </w:r>
     </w:p>
     <w:p>
@@ -9594,9 +9486,6 @@
           <w:numId w:val="13"/>
         </w:numPr>
         <w:ind w:firstLineChars="0"/>
-        <w:rPr>
-          <w:rFonts w:hint="eastAsia"/>
-        </w:rPr>
       </w:pPr>
       <w:r>
         <w:rPr>
@@ -9679,9 +9568,6 @@
           <w:numId w:val="13"/>
         </w:numPr>
         <w:ind w:firstLineChars="0"/>
-        <w:rPr>
-          <w:rFonts w:hint="eastAsia"/>
-        </w:rPr>
       </w:pPr>
       <w:r>
         <w:rPr>
@@ -9698,9 +9584,6 @@
           <w:numId w:val="13"/>
         </w:numPr>
         <w:ind w:firstLineChars="0"/>
-        <w:rPr>
-          <w:rFonts w:hint="eastAsia"/>
-        </w:rPr>
       </w:pPr>
       <w:r>
         <w:rPr>
@@ -9753,9 +9636,6 @@
           <w:numId w:val="13"/>
         </w:numPr>
         <w:ind w:firstLineChars="0"/>
-        <w:rPr>
-          <w:rFonts w:hint="eastAsia"/>
-        </w:rPr>
       </w:pPr>
       <w:r>
         <w:rPr>
@@ -9808,9 +9688,6 @@
           <w:numId w:val="13"/>
         </w:numPr>
         <w:ind w:firstLineChars="0"/>
-        <w:rPr>
-          <w:rFonts w:hint="eastAsia"/>
-        </w:rPr>
       </w:pPr>
       <w:r>
         <w:rPr>
@@ -9855,19 +9732,10 @@
         <w:t>自动判断</w:t>
       </w:r>
     </w:p>
-    <w:p>
-      <w:pPr>
-        <w:rPr>
-          <w:rFonts w:hint="eastAsia"/>
-        </w:rPr>
-      </w:pPr>
-    </w:p>
+    <w:p/>
     <w:p>
       <w:pPr>
         <w:pStyle w:val="2"/>
-        <w:rPr>
-          <w:rFonts w:hint="eastAsia"/>
-        </w:rPr>
       </w:pPr>
       <w:r>
         <w:rPr>
@@ -9877,11 +9745,6 @@
       </w:r>
     </w:p>
     <w:p>
-      <w:pPr>
-        <w:rPr>
-          <w:rFonts w:hint="eastAsia"/>
-        </w:rPr>
-      </w:pPr>
       <w:r>
         <w:rPr>
           <w:rFonts w:hint="eastAsia"/>
@@ -9934,9 +9797,6 @@
     <w:p>
       <w:pPr>
         <w:pStyle w:val="3"/>
-        <w:rPr>
-          <w:rFonts w:hint="eastAsia"/>
-        </w:rPr>
       </w:pPr>
       <w:r>
         <w:rPr>
@@ -9958,11 +9818,6 @@
       </w:r>
     </w:p>
     <w:p>
-      <w:pPr>
-        <w:rPr>
-          <w:rFonts w:hint="eastAsia"/>
-        </w:rPr>
-      </w:pPr>
       <w:r>
         <w:rPr>
           <w:rFonts w:hint="eastAsia"/>
@@ -10181,11 +10036,6 @@
       </w:r>
     </w:p>
     <w:p>
-      <w:pPr>
-        <w:rPr>
-          <w:rFonts w:hint="eastAsia"/>
-        </w:rPr>
-      </w:pPr>
       <w:r>
         <w:rPr>
           <w:rFonts w:hint="eastAsia"/>
@@ -10206,9 +10056,6 @@
     <w:p>
       <w:pPr>
         <w:pStyle w:val="3"/>
-        <w:rPr>
-          <w:rFonts w:hint="eastAsia"/>
-        </w:rPr>
       </w:pPr>
       <w:r>
         <w:rPr>

</xml_diff>

<commit_message>
edit spring cloud note
</commit_message>
<xml_diff>
--- a/spring-boot笔记.docx
+++ b/spring-boot笔记.docx
@@ -7748,11 +7748,6 @@
       </w:r>
     </w:p>
     <w:p>
-      <w:pPr>
-        <w:rPr>
-          <w:rFonts w:hint="eastAsia"/>
-        </w:rPr>
-      </w:pPr>
       <w:r>
         <w:rPr>
           <w:rFonts w:hint="eastAsia"/>
@@ -7805,9 +7800,6 @@
     <w:p>
       <w:pPr>
         <w:pStyle w:val="2"/>
-        <w:rPr>
-          <w:rFonts w:hint="eastAsia"/>
-        </w:rPr>
       </w:pPr>
       <w:r>
         <w:rPr>
@@ -7817,11 +7809,6 @@
       </w:r>
     </w:p>
     <w:p>
-      <w:pPr>
-        <w:rPr>
-          <w:rFonts w:hint="eastAsia"/>
-        </w:rPr>
-      </w:pPr>
       <w:r>
         <w:rPr>
           <w:rFonts w:hint="eastAsia"/>
@@ -7874,11 +7861,6 @@
             <w:tcW w:w="8522" w:type="dxa"/>
           </w:tcPr>
           <w:p>
-            <w:pPr>
-              <w:rPr>
-                <w:rFonts w:hint="eastAsia"/>
-              </w:rPr>
-            </w:pPr>
             <w:r>
               <w:rPr>
                 <w:rFonts w:hint="eastAsia"/>
@@ -7887,11 +7869,6 @@
             </w:r>
           </w:p>
           <w:p>
-            <w:pPr>
-              <w:rPr>
-                <w:rFonts w:hint="eastAsia"/>
-              </w:rPr>
-            </w:pPr>
             <w:r>
               <w:rPr>
                 <w:rFonts w:hint="eastAsia"/>
@@ -7900,11 +7877,6 @@
             </w:r>
           </w:p>
           <w:p>
-            <w:pPr>
-              <w:rPr>
-                <w:rFonts w:hint="eastAsia"/>
-              </w:rPr>
-            </w:pPr>
             <w:r>
               <w:rPr>
                 <w:rFonts w:hint="eastAsia"/>
@@ -7913,11 +7885,6 @@
             </w:r>
           </w:p>
           <w:p>
-            <w:pPr>
-              <w:rPr>
-                <w:rFonts w:hint="eastAsia"/>
-              </w:rPr>
-            </w:pPr>
             <w:r>
               <w:rPr>
                 <w:rFonts w:hint="eastAsia"/>
@@ -7926,11 +7893,6 @@
             </w:r>
           </w:p>
           <w:p>
-            <w:pPr>
-              <w:rPr>
-                <w:rFonts w:hint="eastAsia"/>
-              </w:rPr>
-            </w:pPr>
             <w:r>
               <w:rPr>
                 <w:rFonts w:hint="eastAsia"/>
@@ -7939,11 +7901,6 @@
             </w:r>
           </w:p>
           <w:p>
-            <w:pPr>
-              <w:rPr>
-                <w:rFonts w:hint="eastAsia"/>
-              </w:rPr>
-            </w:pPr>
             <w:r>
               <w:rPr>
                 <w:rFonts w:hint="eastAsia"/>
@@ -7954,13 +7911,7 @@
         </w:tc>
       </w:tr>
     </w:tbl>
-    <w:p>
-      <w:pPr>
-        <w:rPr>
-          <w:rFonts w:hint="eastAsia"/>
-        </w:rPr>
-      </w:pPr>
-    </w:p>
+    <w:p/>
     <w:p>
       <w:pPr>
         <w:pStyle w:val="2"/>
@@ -9358,9 +9309,6 @@
     <w:p>
       <w:pPr>
         <w:pStyle w:val="1"/>
-        <w:rPr>
-          <w:rFonts w:hint="eastAsia"/>
-        </w:rPr>
       </w:pPr>
       <w:r>
         <w:rPr>
@@ -9371,11 +9319,6 @@
       </w:r>
     </w:p>
     <w:p>
-      <w:pPr>
-        <w:rPr>
-          <w:rFonts w:hint="eastAsia"/>
-        </w:rPr>
-      </w:pPr>
       <w:r>
         <w:rPr>
           <w:rFonts w:hint="eastAsia"/>
@@ -9404,11 +9347,6 @@
       </w:r>
     </w:p>
     <w:p>
-      <w:pPr>
-        <w:rPr>
-          <w:rFonts w:hint="eastAsia"/>
-        </w:rPr>
-      </w:pPr>
       <w:r>
         <w:rPr>
           <w:rFonts w:hint="eastAsia"/>
@@ -9448,11 +9386,6 @@
       </w:r>
     </w:p>
     <w:p>
-      <w:pPr>
-        <w:rPr>
-          <w:rFonts w:hint="eastAsia"/>
-        </w:rPr>
-      </w:pPr>
       <w:r>
         <w:rPr>
           <w:rFonts w:hint="eastAsia"/>
@@ -9554,7 +9487,7 @@
               <w:adjustRightInd w:val="0"/>
               <w:jc w:val="left"/>
               <w:rPr>
-                <w:rFonts w:ascii="Consolas" w:hAnsi="Consolas" w:cs="Consolas" w:hint="eastAsia"/>
+                <w:rFonts w:ascii="Consolas" w:hAnsi="Consolas" w:cs="Consolas"/>
                 <w:b/>
                 <w:color w:val="00B050"/>
                 <w:kern w:val="0"/>
@@ -10000,7 +9933,7 @@
               <w:adjustRightInd w:val="0"/>
               <w:jc w:val="left"/>
               <w:rPr>
-                <w:rFonts w:ascii="Consolas" w:hAnsi="Consolas" w:cs="Consolas" w:hint="eastAsia"/>
+                <w:rFonts w:ascii="Consolas" w:hAnsi="Consolas" w:cs="Consolas"/>
                 <w:color w:val="646464"/>
                 <w:kern w:val="0"/>
                 <w:sz w:val="18"/>
@@ -10473,9 +10406,6 @@
     <w:p>
       <w:pPr>
         <w:pStyle w:val="2"/>
-        <w:rPr>
-          <w:rFonts w:hint="eastAsia"/>
-        </w:rPr>
       </w:pPr>
       <w:r>
         <w:rPr>
@@ -10485,11 +10415,6 @@
       </w:r>
     </w:p>
     <w:p>
-      <w:pPr>
-        <w:rPr>
-          <w:rFonts w:hint="eastAsia"/>
-        </w:rPr>
-      </w:pPr>
       <w:r>
         <w:rPr>
           <w:rFonts w:hint="eastAsia"/>
@@ -10966,7 +10891,7 @@
               <w:adjustRightInd w:val="0"/>
               <w:jc w:val="left"/>
               <w:rPr>
-                <w:rFonts w:ascii="Consolas" w:hAnsi="Consolas" w:cs="Consolas" w:hint="eastAsia"/>
+                <w:rFonts w:ascii="Consolas" w:hAnsi="Consolas" w:cs="Consolas"/>
                 <w:kern w:val="0"/>
                 <w:sz w:val="20"/>
               </w:rPr>
@@ -11329,7 +11254,7 @@
               <w:adjustRightInd w:val="0"/>
               <w:jc w:val="left"/>
               <w:rPr>
-                <w:rFonts w:ascii="Consolas" w:hAnsi="Consolas" w:cs="Consolas" w:hint="eastAsia"/>
+                <w:rFonts w:ascii="Consolas" w:hAnsi="Consolas" w:cs="Consolas"/>
                 <w:color w:val="6A3E3E"/>
                 <w:kern w:val="0"/>
                 <w:sz w:val="20"/>
@@ -11482,7 +11407,7 @@
               <w:adjustRightInd w:val="0"/>
               <w:jc w:val="left"/>
               <w:rPr>
-                <w:rFonts w:ascii="Consolas" w:hAnsi="Consolas" w:cs="Consolas" w:hint="eastAsia"/>
+                <w:rFonts w:ascii="Consolas" w:hAnsi="Consolas" w:cs="Consolas"/>
                 <w:color w:val="000000"/>
                 <w:kern w:val="0"/>
                 <w:sz w:val="20"/>
@@ -11626,7 +11551,6 @@
           <w:p>
             <w:pPr>
               <w:rPr>
-                <w:rFonts w:hint="eastAsia"/>
                 <w:sz w:val="20"/>
               </w:rPr>
             </w:pPr>
@@ -11643,19 +11567,8 @@
         </w:tc>
       </w:tr>
     </w:tbl>
-    <w:p>
-      <w:pPr>
-        <w:rPr>
-          <w:rFonts w:hint="eastAsia"/>
-        </w:rPr>
-      </w:pPr>
-    </w:p>
-    <w:p>
-      <w:pPr>
-        <w:rPr>
-          <w:rFonts w:hint="eastAsia"/>
-        </w:rPr>
-      </w:pPr>
+    <w:p/>
+    <w:p>
       <w:r>
         <w:rPr>
           <w:rFonts w:hint="eastAsia"/>
@@ -12590,11 +12503,6 @@
       </w:r>
     </w:p>
     <w:p>
-      <w:pPr>
-        <w:rPr>
-          <w:rFonts w:hint="eastAsia"/>
-        </w:rPr>
-      </w:pPr>
       <w:r>
         <w:rPr>
           <w:rFonts w:hint="eastAsia"/>
@@ -12741,11 +12649,6 @@
       </w:r>
     </w:p>
     <w:p>
-      <w:pPr>
-        <w:rPr>
-          <w:rFonts w:hint="eastAsia"/>
-        </w:rPr>
-      </w:pPr>
       <w:r>
         <w:rPr>
           <w:rFonts w:hint="eastAsia"/>
@@ -12787,10 +12690,16 @@
     </w:p>
     <w:p>
       <w:pPr>
-        <w:rPr>
-          <w:rFonts w:hint="eastAsia"/>
-        </w:rPr>
-      </w:pPr>
+        <w:pStyle w:val="2"/>
+      </w:pPr>
+      <w:r>
+        <w:rPr>
+          <w:rFonts w:hint="eastAsia"/>
+        </w:rPr>
+        <w:t>默认静态资源路径</w:t>
+      </w:r>
+    </w:p>
+    <w:p>
       <w:r>
         <w:rPr>
           <w:rFonts w:hint="eastAsia"/>
@@ -12859,11 +12768,6 @@
       </w:r>
     </w:p>
     <w:p>
-      <w:pPr>
-        <w:rPr>
-          <w:rFonts w:hint="eastAsia"/>
-        </w:rPr>
-      </w:pPr>
       <w:r>
         <w:rPr>
           <w:rFonts w:hint="eastAsia"/>
@@ -12884,6 +12788,11 @@
       </w:r>
     </w:p>
     <w:p>
+      <w:pPr>
+        <w:rPr>
+          <w:rFonts w:hint="eastAsia"/>
+        </w:rPr>
+      </w:pPr>
       <w:r>
         <w:rPr>
           <w:rFonts w:hint="eastAsia"/>
@@ -12909,6 +12818,1260 @@
         <w:t>那么这个页面会成为欢迎页面</w:t>
       </w:r>
     </w:p>
+    <w:p>
+      <w:pPr>
+        <w:pStyle w:val="2"/>
+        <w:rPr>
+          <w:rFonts w:hint="eastAsia"/>
+        </w:rPr>
+      </w:pPr>
+      <w:r>
+        <w:rPr>
+          <w:rFonts w:hint="eastAsia"/>
+        </w:rPr>
+        <w:t>添加静态资源和路径的映射关系</w:t>
+      </w:r>
+    </w:p>
+    <w:p>
+      <w:pPr>
+        <w:shd w:val="clear" w:color="auto" w:fill="F2F2F2" w:themeFill="background1" w:themeFillShade="F2"/>
+        <w:rPr>
+          <w:rFonts w:hint="eastAsia"/>
+          <w:sz w:val="22"/>
+        </w:rPr>
+      </w:pPr>
+      <w:r>
+        <w:rPr>
+          <w:rFonts w:hint="eastAsia"/>
+          <w:sz w:val="22"/>
+        </w:rPr>
+        <w:t>有时候我们可能希望某个访问路径下的请求和我们的某个目录映射到一块</w:t>
+      </w:r>
+      <w:r>
+        <w:rPr>
+          <w:rFonts w:hint="eastAsia"/>
+          <w:sz w:val="22"/>
+        </w:rPr>
+        <w:t>,</w:t>
+      </w:r>
+      <w:r>
+        <w:rPr>
+          <w:rFonts w:hint="eastAsia"/>
+          <w:sz w:val="22"/>
+        </w:rPr>
+        <w:t>比如</w:t>
+      </w:r>
+      <w:r>
+        <w:rPr>
+          <w:rFonts w:hint="eastAsia"/>
+          <w:sz w:val="22"/>
+        </w:rPr>
+        <w:t>/mystatic/*</w:t>
+      </w:r>
+      <w:r>
+        <w:rPr>
+          <w:rFonts w:hint="eastAsia"/>
+          <w:sz w:val="22"/>
+        </w:rPr>
+        <w:t>路径下的资源都去</w:t>
+      </w:r>
+      <w:r>
+        <w:rPr>
+          <w:rFonts w:hint="eastAsia"/>
+          <w:sz w:val="22"/>
+        </w:rPr>
+        <w:t>classpath:/mystatic/</w:t>
+      </w:r>
+      <w:r>
+        <w:rPr>
+          <w:rFonts w:hint="eastAsia"/>
+          <w:sz w:val="22"/>
+        </w:rPr>
+        <w:t>路径下去找</w:t>
+      </w:r>
+      <w:r>
+        <w:rPr>
+          <w:rFonts w:hint="eastAsia"/>
+          <w:sz w:val="22"/>
+        </w:rPr>
+        <w:t>,</w:t>
+      </w:r>
+      <w:r>
+        <w:rPr>
+          <w:rFonts w:hint="eastAsia"/>
+          <w:sz w:val="22"/>
+        </w:rPr>
+        <w:t>那么我们可以自定义一个</w:t>
+      </w:r>
+    </w:p>
+    <w:p>
+      <w:pPr>
+        <w:shd w:val="clear" w:color="auto" w:fill="F2F2F2" w:themeFill="background1" w:themeFillShade="F2"/>
+        <w:rPr>
+          <w:rFonts w:hint="eastAsia"/>
+          <w:sz w:val="22"/>
+        </w:rPr>
+      </w:pPr>
+      <w:r>
+        <w:rPr>
+          <w:sz w:val="22"/>
+        </w:rPr>
+        <w:t>WebMvcConfigurerAdapter</w:t>
+      </w:r>
+      <w:r>
+        <w:rPr>
+          <w:rFonts w:hint="eastAsia"/>
+          <w:sz w:val="22"/>
+        </w:rPr>
+        <w:t>的实现类重写</w:t>
+      </w:r>
+      <w:r>
+        <w:rPr>
+          <w:color w:val="333333"/>
+          <w:sz w:val="22"/>
+        </w:rPr>
+        <w:t>a</w:t>
+      </w:r>
+      <w:r>
+        <w:rPr>
+          <w:sz w:val="22"/>
+        </w:rPr>
+        <w:t>ddResourceHandlers</w:t>
+      </w:r>
+      <w:r>
+        <w:rPr>
+          <w:rFonts w:hint="eastAsia"/>
+          <w:sz w:val="22"/>
+        </w:rPr>
+        <w:t>方法</w:t>
+      </w:r>
+      <w:r>
+        <w:rPr>
+          <w:rFonts w:hint="eastAsia"/>
+          <w:sz w:val="22"/>
+        </w:rPr>
+        <w:t>,</w:t>
+      </w:r>
+      <w:r>
+        <w:rPr>
+          <w:rFonts w:hint="eastAsia"/>
+          <w:sz w:val="22"/>
+        </w:rPr>
+        <w:t>代码如下</w:t>
+      </w:r>
+      <w:r>
+        <w:rPr>
+          <w:rFonts w:hint="eastAsia"/>
+          <w:sz w:val="22"/>
+        </w:rPr>
+        <w:t>:</w:t>
+      </w:r>
+    </w:p>
+    <w:tbl>
+      <w:tblPr>
+        <w:tblStyle w:val="a7"/>
+        <w:tblW w:w="0" w:type="auto"/>
+        <w:tblLook w:val="04A0"/>
+      </w:tblPr>
+      <w:tblGrid>
+        <w:gridCol w:w="8522"/>
+      </w:tblGrid>
+      <w:tr>
+        <w:tc>
+          <w:tcPr>
+            <w:tcW w:w="8522" w:type="dxa"/>
+          </w:tcPr>
+          <w:p>
+            <w:pPr>
+              <w:autoSpaceDE w:val="0"/>
+              <w:autoSpaceDN w:val="0"/>
+              <w:adjustRightInd w:val="0"/>
+              <w:rPr>
+                <w:rFonts w:ascii="Courier New" w:hAnsi="Courier New" w:cs="Courier New"/>
+                <w:kern w:val="0"/>
+                <w:sz w:val="15"/>
+                <w:szCs w:val="15"/>
+              </w:rPr>
+            </w:pPr>
+            <w:r>
+              <w:rPr>
+                <w:rFonts w:ascii="Courier New" w:hAnsi="Courier New" w:cs="Courier New"/>
+                <w:color w:val="646464"/>
+                <w:kern w:val="0"/>
+                <w:sz w:val="15"/>
+                <w:szCs w:val="15"/>
+              </w:rPr>
+              <w:t>@Override</w:t>
+            </w:r>
+          </w:p>
+          <w:p>
+            <w:pPr>
+              <w:autoSpaceDE w:val="0"/>
+              <w:autoSpaceDN w:val="0"/>
+              <w:adjustRightInd w:val="0"/>
+              <w:rPr>
+                <w:rFonts w:ascii="Courier New" w:hAnsi="Courier New" w:cs="Courier New"/>
+                <w:kern w:val="0"/>
+                <w:sz w:val="15"/>
+                <w:szCs w:val="15"/>
+              </w:rPr>
+            </w:pPr>
+            <w:r>
+              <w:rPr>
+                <w:rFonts w:ascii="Courier New" w:hAnsi="Courier New" w:cs="Courier New"/>
+                <w:color w:val="000000"/>
+                <w:kern w:val="0"/>
+                <w:sz w:val="15"/>
+                <w:szCs w:val="15"/>
+              </w:rPr>
+              <w:t xml:space="preserve">    </w:t>
+            </w:r>
+            <w:r>
+              <w:rPr>
+                <w:rFonts w:ascii="Courier New" w:hAnsi="Courier New" w:cs="Courier New"/>
+                <w:b/>
+                <w:bCs/>
+                <w:color w:val="7F0055"/>
+                <w:kern w:val="0"/>
+                <w:sz w:val="15"/>
+                <w:szCs w:val="15"/>
+              </w:rPr>
+              <w:t>public</w:t>
+            </w:r>
+            <w:r>
+              <w:rPr>
+                <w:rFonts w:ascii="Courier New" w:hAnsi="Courier New" w:cs="Courier New"/>
+                <w:color w:val="000000"/>
+                <w:kern w:val="0"/>
+                <w:sz w:val="15"/>
+                <w:szCs w:val="15"/>
+              </w:rPr>
+              <w:t xml:space="preserve"> </w:t>
+            </w:r>
+            <w:r>
+              <w:rPr>
+                <w:rFonts w:ascii="Courier New" w:hAnsi="Courier New" w:cs="Courier New"/>
+                <w:b/>
+                <w:bCs/>
+                <w:color w:val="7F0055"/>
+                <w:kern w:val="0"/>
+                <w:sz w:val="15"/>
+                <w:szCs w:val="15"/>
+              </w:rPr>
+              <w:t>void</w:t>
+            </w:r>
+            <w:r>
+              <w:rPr>
+                <w:rFonts w:ascii="Courier New" w:hAnsi="Courier New" w:cs="Courier New"/>
+                <w:color w:val="000000"/>
+                <w:kern w:val="0"/>
+                <w:sz w:val="15"/>
+                <w:szCs w:val="15"/>
+              </w:rPr>
+              <w:t xml:space="preserve"> addResourceHandlers(ResourceHandlerRegistry </w:t>
+            </w:r>
+            <w:r>
+              <w:rPr>
+                <w:rFonts w:ascii="Courier New" w:hAnsi="Courier New" w:cs="Courier New"/>
+                <w:color w:val="6A3E3E"/>
+                <w:kern w:val="0"/>
+                <w:sz w:val="15"/>
+                <w:szCs w:val="15"/>
+              </w:rPr>
+              <w:t>registry</w:t>
+            </w:r>
+            <w:r>
+              <w:rPr>
+                <w:rFonts w:ascii="Courier New" w:hAnsi="Courier New" w:cs="Courier New"/>
+                <w:color w:val="000000"/>
+                <w:kern w:val="0"/>
+                <w:sz w:val="15"/>
+                <w:szCs w:val="15"/>
+              </w:rPr>
+              <w:t>) {</w:t>
+            </w:r>
+          </w:p>
+          <w:p>
+            <w:pPr>
+              <w:autoSpaceDE w:val="0"/>
+              <w:autoSpaceDN w:val="0"/>
+              <w:adjustRightInd w:val="0"/>
+              <w:rPr>
+                <w:rFonts w:ascii="Courier New" w:hAnsi="Courier New" w:cs="Courier New"/>
+                <w:kern w:val="0"/>
+                <w:sz w:val="15"/>
+                <w:szCs w:val="15"/>
+              </w:rPr>
+            </w:pPr>
+            <w:r>
+              <w:rPr>
+                <w:rFonts w:ascii="Courier New" w:hAnsi="Courier New" w:cs="Courier New"/>
+                <w:color w:val="000000"/>
+                <w:kern w:val="0"/>
+                <w:sz w:val="15"/>
+                <w:szCs w:val="15"/>
+              </w:rPr>
+              <w:t xml:space="preserve">        </w:t>
+            </w:r>
+            <w:r>
+              <w:rPr>
+                <w:rFonts w:ascii="Courier New" w:hAnsi="Courier New" w:cs="Courier New"/>
+                <w:color w:val="6A3E3E"/>
+                <w:kern w:val="0"/>
+                <w:sz w:val="15"/>
+                <w:szCs w:val="15"/>
+              </w:rPr>
+              <w:t>registry</w:t>
+            </w:r>
+            <w:r>
+              <w:rPr>
+                <w:rFonts w:ascii="Courier New" w:hAnsi="Courier New" w:cs="Courier New"/>
+                <w:color w:val="000000"/>
+                <w:kern w:val="0"/>
+                <w:sz w:val="15"/>
+                <w:szCs w:val="15"/>
+              </w:rPr>
+              <w:t>.</w:t>
+            </w:r>
+            <w:r>
+              <w:rPr>
+                <w:rFonts w:ascii="Courier New" w:hAnsi="Courier New" w:cs="Courier New"/>
+                <w:color w:val="000000"/>
+                <w:kern w:val="0"/>
+                <w:sz w:val="15"/>
+                <w:szCs w:val="15"/>
+                <w:highlight w:val="lightGray"/>
+              </w:rPr>
+              <w:t>addResourceHandler</w:t>
+            </w:r>
+            <w:r>
+              <w:rPr>
+                <w:rFonts w:ascii="Courier New" w:hAnsi="Courier New" w:cs="Courier New"/>
+                <w:color w:val="000000"/>
+                <w:kern w:val="0"/>
+                <w:sz w:val="15"/>
+                <w:szCs w:val="15"/>
+              </w:rPr>
+              <w:t>(</w:t>
+            </w:r>
+            <w:r>
+              <w:rPr>
+                <w:rFonts w:ascii="Courier New" w:hAnsi="Courier New" w:cs="Courier New"/>
+                <w:color w:val="2A00FF"/>
+                <w:kern w:val="0"/>
+                <w:sz w:val="15"/>
+                <w:szCs w:val="15"/>
+              </w:rPr>
+              <w:t>"/mystatic/**"</w:t>
+            </w:r>
+            <w:r>
+              <w:rPr>
+                <w:rFonts w:ascii="Courier New" w:hAnsi="Courier New" w:cs="Courier New"/>
+                <w:color w:val="000000"/>
+                <w:kern w:val="0"/>
+                <w:sz w:val="15"/>
+                <w:szCs w:val="15"/>
+              </w:rPr>
+              <w:t>)</w:t>
+            </w:r>
+          </w:p>
+          <w:p>
+            <w:pPr>
+              <w:autoSpaceDE w:val="0"/>
+              <w:autoSpaceDN w:val="0"/>
+              <w:adjustRightInd w:val="0"/>
+              <w:rPr>
+                <w:rFonts w:ascii="Courier New" w:hAnsi="Courier New" w:cs="Courier New"/>
+                <w:kern w:val="0"/>
+                <w:sz w:val="15"/>
+                <w:szCs w:val="15"/>
+              </w:rPr>
+            </w:pPr>
+            <w:r>
+              <w:rPr>
+                <w:rFonts w:ascii="Courier New" w:hAnsi="Courier New" w:cs="Courier New"/>
+                <w:color w:val="000000"/>
+                <w:kern w:val="0"/>
+                <w:sz w:val="15"/>
+                <w:szCs w:val="15"/>
+              </w:rPr>
+              <w:t xml:space="preserve">                .addResourceLocations(</w:t>
+            </w:r>
+            <w:r>
+              <w:rPr>
+                <w:rFonts w:ascii="Courier New" w:hAnsi="Courier New" w:cs="Courier New"/>
+                <w:color w:val="2A00FF"/>
+                <w:kern w:val="0"/>
+                <w:sz w:val="15"/>
+                <w:szCs w:val="15"/>
+              </w:rPr>
+              <w:t>"classpath:/mystatic/"</w:t>
+            </w:r>
+            <w:r>
+              <w:rPr>
+                <w:rFonts w:ascii="Courier New" w:hAnsi="Courier New" w:cs="Courier New"/>
+                <w:color w:val="000000"/>
+                <w:kern w:val="0"/>
+                <w:sz w:val="15"/>
+                <w:szCs w:val="15"/>
+              </w:rPr>
+              <w:t>);</w:t>
+            </w:r>
+          </w:p>
+          <w:p>
+            <w:pPr>
+              <w:rPr>
+                <w:rFonts w:hint="eastAsia"/>
+              </w:rPr>
+            </w:pPr>
+            <w:r>
+              <w:rPr>
+                <w:rFonts w:ascii="Courier New" w:hAnsi="Courier New" w:cs="Courier New"/>
+                <w:color w:val="000000"/>
+                <w:sz w:val="15"/>
+                <w:szCs w:val="15"/>
+              </w:rPr>
+              <w:t xml:space="preserve">    }</w:t>
+            </w:r>
+          </w:p>
+        </w:tc>
+      </w:tr>
+    </w:tbl>
+    <w:p>
+      <w:pPr>
+        <w:pStyle w:val="HTML0"/>
+        <w:shd w:val="clear" w:color="auto" w:fill="F9F9F9"/>
+        <w:spacing w:before="120" w:after="240" w:line="351" w:lineRule="atLeast"/>
+        <w:ind w:firstLine="480"/>
+      </w:pPr>
+      <w:r>
+        <w:rPr>
+          <w:rFonts w:hint="eastAsia"/>
+        </w:rPr>
+        <w:t>这种是和默认配置累加的，现在默认配置也可以使用，但resourceHanler不能写成“/**”，这是默认配置，如果自定义了就会覆盖，非要写成这样也可以，把默认路径也添加到location中就行，addResourceLocation是动参，可以这样写：</w:t>
+      </w:r>
+    </w:p>
+    <w:tbl>
+      <w:tblPr>
+        <w:tblStyle w:val="a7"/>
+        <w:tblW w:w="0" w:type="auto"/>
+        <w:tblLook w:val="04A0"/>
+      </w:tblPr>
+      <w:tblGrid>
+        <w:gridCol w:w="8522"/>
+      </w:tblGrid>
+      <w:tr>
+        <w:tc>
+          <w:tcPr>
+            <w:tcW w:w="8522" w:type="dxa"/>
+          </w:tcPr>
+          <w:p>
+            <w:pPr>
+              <w:autoSpaceDE w:val="0"/>
+              <w:autoSpaceDN w:val="0"/>
+              <w:adjustRightInd w:val="0"/>
+              <w:jc w:val="left"/>
+              <w:rPr>
+                <w:sz w:val="15"/>
+                <w:szCs w:val="15"/>
+              </w:rPr>
+            </w:pPr>
+            <w:r>
+              <w:rPr>
+                <w:rFonts w:ascii="Courier New" w:hAnsi="Courier New" w:cs="Courier New"/>
+                <w:color w:val="6A3E3E"/>
+                <w:kern w:val="0"/>
+                <w:sz w:val="15"/>
+                <w:szCs w:val="15"/>
+              </w:rPr>
+              <w:t>registry</w:t>
+            </w:r>
+            <w:r>
+              <w:rPr>
+                <w:rFonts w:ascii="Courier New" w:hAnsi="Courier New" w:cs="Courier New"/>
+                <w:color w:val="000000"/>
+                <w:kern w:val="0"/>
+                <w:sz w:val="15"/>
+                <w:szCs w:val="15"/>
+              </w:rPr>
+              <w:t>.addResourceHandler(</w:t>
+            </w:r>
+            <w:r>
+              <w:rPr>
+                <w:rFonts w:ascii="Courier New" w:hAnsi="Courier New" w:cs="Courier New"/>
+                <w:color w:val="2A00FF"/>
+                <w:kern w:val="0"/>
+                <w:sz w:val="15"/>
+                <w:szCs w:val="15"/>
+              </w:rPr>
+              <w:t>"/**"</w:t>
+            </w:r>
+            <w:r>
+              <w:rPr>
+                <w:rFonts w:ascii="Courier New" w:hAnsi="Courier New" w:cs="Courier New"/>
+                <w:color w:val="000000"/>
+                <w:kern w:val="0"/>
+                <w:sz w:val="15"/>
+                <w:szCs w:val="15"/>
+              </w:rPr>
+              <w:t>).addResourceLocations(</w:t>
+            </w:r>
+            <w:r>
+              <w:rPr>
+                <w:rFonts w:ascii="Courier New" w:hAnsi="Courier New" w:cs="Courier New"/>
+                <w:color w:val="2A00FF"/>
+                <w:kern w:val="0"/>
+                <w:sz w:val="15"/>
+                <w:szCs w:val="15"/>
+              </w:rPr>
+              <w:t>"classpath:/mystatic/"</w:t>
+            </w:r>
+            <w:r>
+              <w:rPr>
+                <w:rFonts w:ascii="Courier New" w:hAnsi="Courier New" w:cs="Courier New" w:hint="eastAsia"/>
+                <w:color w:val="2A00FF"/>
+                <w:kern w:val="0"/>
+                <w:sz w:val="15"/>
+                <w:szCs w:val="15"/>
+              </w:rPr>
+              <w:t>,"classpath:/resources/","classpath:/META-INF/resources/","classpath:/static/","classpath:/public"</w:t>
+            </w:r>
+            <w:r>
+              <w:rPr>
+                <w:rFonts w:ascii="Courier New" w:hAnsi="Courier New" w:cs="Courier New"/>
+                <w:color w:val="000000"/>
+                <w:kern w:val="0"/>
+                <w:sz w:val="15"/>
+                <w:szCs w:val="15"/>
+              </w:rPr>
+              <w:t>);</w:t>
+            </w:r>
+          </w:p>
+        </w:tc>
+      </w:tr>
+    </w:tbl>
+    <w:p>
+      <w:pPr>
+        <w:rPr>
+          <w:rFonts w:hint="eastAsia"/>
+        </w:rPr>
+      </w:pPr>
+    </w:p>
+    <w:p>
+      <w:pPr>
+        <w:rPr>
+          <w:rFonts w:hint="eastAsia"/>
+        </w:rPr>
+      </w:pPr>
+    </w:p>
+    <w:p>
+      <w:pPr>
+        <w:pStyle w:val="1"/>
+      </w:pPr>
+      <w:r>
+        <w:rPr>
+          <w:rFonts w:hint="eastAsia"/>
+        </w:rPr>
+        <w:lastRenderedPageBreak/>
+        <w:t>日志管理</w:t>
+      </w:r>
+    </w:p>
+    <w:p>
+      <w:pPr>
+        <w:spacing w:before="120"/>
+        <w:ind w:firstLine="420"/>
+      </w:pPr>
+      <w:r>
+        <w:t>Spring Boot</w:t>
+      </w:r>
+      <w:r>
+        <w:t>在所有内部日志中使用</w:t>
+      </w:r>
+      <w:hyperlink r:id="rId19" w:tgtFrame="_blank" w:history="1">
+        <w:r>
+          <w:rPr>
+            <w:b/>
+          </w:rPr>
+          <w:t>Commons Logging</w:t>
+        </w:r>
+      </w:hyperlink>
+      <w:r>
+        <w:t>，但是默认配置也提供了对常用日志的支持，如：</w:t>
+      </w:r>
+      <w:hyperlink r:id="rId20" w:tgtFrame="_blank" w:history="1">
+        <w:r>
+          <w:rPr>
+            <w:b/>
+          </w:rPr>
+          <w:t>Java Util Logging</w:t>
+        </w:r>
+      </w:hyperlink>
+      <w:r>
+        <w:t>，</w:t>
+      </w:r>
+      <w:hyperlink r:id="rId21" w:tgtFrame="_blank" w:history="1">
+        <w:r>
+          <w:rPr>
+            <w:b/>
+          </w:rPr>
+          <w:t>Log4J</w:t>
+        </w:r>
+      </w:hyperlink>
+      <w:r>
+        <w:t>,</w:t>
+      </w:r>
+      <w:r>
+        <w:rPr>
+          <w:b/>
+        </w:rPr>
+        <w:t> </w:t>
+      </w:r>
+      <w:hyperlink r:id="rId22" w:tgtFrame="_blank" w:history="1">
+        <w:r>
+          <w:rPr>
+            <w:b/>
+          </w:rPr>
+          <w:t>Log4J2</w:t>
+        </w:r>
+      </w:hyperlink>
+      <w:r>
+        <w:t>和</w:t>
+      </w:r>
+      <w:hyperlink r:id="rId23" w:tgtFrame="_blank" w:history="1">
+        <w:r>
+          <w:rPr>
+            <w:b/>
+          </w:rPr>
+          <w:t>Logback</w:t>
+        </w:r>
+      </w:hyperlink>
+      <w:r>
+        <w:t>。每种</w:t>
+      </w:r>
+      <w:r>
+        <w:t>Logger</w:t>
+      </w:r>
+      <w:r>
+        <w:t>都可以通过配置使用控制台或者文件输出日志内容。</w:t>
+      </w:r>
+    </w:p>
+    <w:p>
+      <w:pPr>
+        <w:pStyle w:val="2"/>
+      </w:pPr>
+      <w:r>
+        <w:t>控制台输出</w:t>
+      </w:r>
+    </w:p>
+    <w:p>
+      <w:pPr>
+        <w:spacing w:before="120"/>
+        <w:ind w:firstLine="420"/>
+      </w:pPr>
+      <w:r>
+        <w:t>在</w:t>
+      </w:r>
+      <w:r>
+        <w:t>Spring Boot</w:t>
+      </w:r>
+      <w:r>
+        <w:t>中默认配置了</w:t>
+      </w:r>
+      <w:r>
+        <w:t>ERROR</w:t>
+      </w:r>
+      <w:r>
+        <w:t>、</w:t>
+      </w:r>
+      <w:r>
+        <w:t>WARN</w:t>
+      </w:r>
+      <w:r>
+        <w:t>和</w:t>
+      </w:r>
+      <w:r>
+        <w:t>INFO</w:t>
+      </w:r>
+      <w:r>
+        <w:t>级别的日志输出到控制台。</w:t>
+      </w:r>
+    </w:p>
+    <w:p>
+      <w:pPr>
+        <w:spacing w:before="120"/>
+        <w:ind w:firstLine="420"/>
+      </w:pPr>
+      <w:r>
+        <w:t>我们可以通过两种方式切换至</w:t>
+      </w:r>
+      <w:r>
+        <w:t>DEBUG</w:t>
+      </w:r>
+      <w:r>
+        <w:t>级别：</w:t>
+      </w:r>
+    </w:p>
+    <w:p>
+      <w:pPr>
+        <w:spacing w:before="120"/>
+        <w:ind w:firstLine="420"/>
+      </w:pPr>
+      <w:r>
+        <w:t>在运行命令后加入</w:t>
+      </w:r>
+      <w:r>
+        <w:t>--debug</w:t>
+      </w:r>
+      <w:r>
+        <w:t>标志，如：</w:t>
+      </w:r>
+      <w:r>
+        <w:t xml:space="preserve"> java -jar myapp.jar --debug</w:t>
+      </w:r>
+      <w:r>
+        <w:t xml:space="preserve"> </w:t>
+      </w:r>
+    </w:p>
+    <w:p>
+      <w:pPr>
+        <w:spacing w:before="120"/>
+        <w:ind w:firstLine="420"/>
+      </w:pPr>
+      <w:r>
+        <w:t>在</w:t>
+      </w:r>
+      <w:r>
+        <w:t>application.properties</w:t>
+      </w:r>
+      <w:r>
+        <w:t>中配置</w:t>
+      </w:r>
+      <w:r>
+        <w:t>debug=true</w:t>
+      </w:r>
+      <w:r>
+        <w:t>，该属性置为</w:t>
+      </w:r>
+      <w:r>
+        <w:t>true</w:t>
+      </w:r>
+      <w:r>
+        <w:t>的时候，核心</w:t>
+      </w:r>
+      <w:r>
+        <w:t>Logger</w:t>
+      </w:r>
+      <w:r>
+        <w:t>（包含嵌入式容器、</w:t>
+      </w:r>
+      <w:r>
+        <w:t>hibernate</w:t>
+      </w:r>
+      <w:r>
+        <w:t>、</w:t>
+      </w:r>
+      <w:r>
+        <w:t>spring</w:t>
+      </w:r>
+      <w:r>
+        <w:t>）会输出更多内容，但是你自己应用的日志并不会输出为</w:t>
+      </w:r>
+      <w:r>
+        <w:t>DEBUG</w:t>
+      </w:r>
+      <w:r>
+        <w:t>级别。</w:t>
+      </w:r>
+    </w:p>
+    <w:p>
+      <w:pPr>
+        <w:pStyle w:val="2"/>
+      </w:pPr>
+      <w:r>
+        <w:t>文件输出</w:t>
+      </w:r>
+    </w:p>
+    <w:p>
+      <w:pPr>
+        <w:spacing w:before="120"/>
+        <w:ind w:firstLine="420"/>
+      </w:pPr>
+      <w:r>
+        <w:t>Spring Boot</w:t>
+      </w:r>
+      <w:r>
+        <w:t>默认配置只会输出到控制台，并不会记录到文件中</w:t>
+      </w:r>
+      <w:r>
+        <w:rPr>
+          <w:rFonts w:hint="eastAsia"/>
+        </w:rPr>
+        <w:t>，</w:t>
+      </w:r>
+      <w:r>
+        <w:t>若要增加文件输出，需要在</w:t>
+      </w:r>
+      <w:r>
+        <w:t>application.properties</w:t>
+      </w:r>
+      <w:r>
+        <w:t>中配置</w:t>
+      </w:r>
+      <w:r>
+        <w:t>logging.file</w:t>
+      </w:r>
+      <w:r>
+        <w:t>或</w:t>
+      </w:r>
+      <w:r>
+        <w:t>logging.path</w:t>
+      </w:r>
+      <w:r>
+        <w:t>属性。</w:t>
+      </w:r>
+    </w:p>
+    <w:p>
+      <w:pPr>
+        <w:spacing w:before="120"/>
+        <w:ind w:firstLine="422"/>
+      </w:pPr>
+      <w:r>
+        <w:rPr>
+          <w:b/>
+        </w:rPr>
+        <w:t>logging.file</w:t>
+      </w:r>
+      <w:r>
+        <w:t>，设置文件，可以是绝对路径，也可以是相对路径。如：</w:t>
+      </w:r>
+      <w:r>
+        <w:t>logging.file=</w:t>
+      </w:r>
+      <w:r>
+        <w:rPr>
+          <w:rFonts w:hint="eastAsia"/>
+        </w:rPr>
+        <w:t>D:\\log\\</w:t>
+      </w:r>
+      <w:r>
+        <w:t>my.log</w:t>
+      </w:r>
+      <w:r>
+        <w:t xml:space="preserve"> </w:t>
+      </w:r>
+    </w:p>
+    <w:p>
+      <w:pPr>
+        <w:spacing w:before="120"/>
+        <w:ind w:firstLine="422"/>
+      </w:pPr>
+      <w:r>
+        <w:rPr>
+          <w:b/>
+        </w:rPr>
+        <w:t>logging.path</w:t>
+      </w:r>
+      <w:r>
+        <w:t>，设置目录，会在该目录下创建</w:t>
+      </w:r>
+      <w:r>
+        <w:t>spring.log</w:t>
+      </w:r>
+      <w:r>
+        <w:t>文件，并写入日志内容，如：</w:t>
+      </w:r>
+      <w:r>
+        <w:t>logging.path=</w:t>
+      </w:r>
+      <w:r>
+        <w:rPr>
+          <w:rFonts w:hint="eastAsia"/>
+        </w:rPr>
+        <w:t>D:\\</w:t>
+      </w:r>
+      <w:r>
+        <w:t>log</w:t>
+      </w:r>
+      <w:r>
+        <w:t xml:space="preserve"> </w:t>
+      </w:r>
+      <w:r>
+        <w:rPr>
+          <w:rFonts w:hint="eastAsia"/>
+        </w:rPr>
+        <w:t>，就会在</w:t>
+      </w:r>
+      <w:r>
+        <w:rPr>
+          <w:rFonts w:hint="eastAsia"/>
+        </w:rPr>
+        <w:t>log</w:t>
+      </w:r>
+      <w:r>
+        <w:rPr>
+          <w:rFonts w:hint="eastAsia"/>
+        </w:rPr>
+        <w:t>目录下创建</w:t>
+      </w:r>
+      <w:r>
+        <w:rPr>
+          <w:rFonts w:hint="eastAsia"/>
+        </w:rPr>
+        <w:t>spring.log</w:t>
+      </w:r>
+      <w:r>
+        <w:rPr>
+          <w:rFonts w:hint="eastAsia"/>
+        </w:rPr>
+        <w:t>文件。</w:t>
+      </w:r>
+    </w:p>
+    <w:p>
+      <w:pPr>
+        <w:spacing w:before="120"/>
+        <w:ind w:firstLine="420"/>
+      </w:pPr>
+    </w:p>
+    <w:p>
+      <w:pPr>
+        <w:spacing w:before="120"/>
+        <w:ind w:firstLine="422"/>
+        <w:rPr>
+          <w:b/>
+        </w:rPr>
+      </w:pPr>
+      <w:r>
+        <w:rPr>
+          <w:rFonts w:hint="eastAsia"/>
+          <w:b/>
+        </w:rPr>
+        <w:t>以上二选其一即可。</w:t>
+      </w:r>
+    </w:p>
+    <w:p>
+      <w:pPr>
+        <w:spacing w:before="120"/>
+        <w:ind w:firstLine="422"/>
+        <w:rPr>
+          <w:b/>
+        </w:rPr>
+      </w:pPr>
+      <w:r>
+        <w:rPr>
+          <w:b/>
+          <w:bCs/>
+        </w:rPr>
+        <w:t>日志文件会在</w:t>
+      </w:r>
+      <w:r>
+        <w:rPr>
+          <w:b/>
+          <w:bCs/>
+        </w:rPr>
+        <w:t>10Mb</w:t>
+      </w:r>
+      <w:r>
+        <w:rPr>
+          <w:b/>
+          <w:bCs/>
+        </w:rPr>
+        <w:t>大小的时候被截断，产生新的日志文件，默认级别为：</w:t>
+      </w:r>
+      <w:r>
+        <w:rPr>
+          <w:rFonts w:hint="eastAsia"/>
+          <w:b/>
+          <w:bCs/>
+        </w:rPr>
+        <w:t>INFO</w:t>
+      </w:r>
+      <w:r>
+        <w:rPr>
+          <w:rFonts w:hint="eastAsia"/>
+          <w:b/>
+          <w:bCs/>
+        </w:rPr>
+        <w:t>。</w:t>
+      </w:r>
+    </w:p>
+    <w:p>
+      <w:pPr>
+        <w:pStyle w:val="2"/>
+      </w:pPr>
+      <w:r>
+        <w:t>级别控制</w:t>
+      </w:r>
+    </w:p>
+    <w:p>
+      <w:pPr>
+        <w:spacing w:before="120"/>
+        <w:ind w:firstLine="420"/>
+      </w:pPr>
+      <w:r>
+        <w:t>在</w:t>
+      </w:r>
+      <w:r>
+        <w:t>Spring Boot</w:t>
+      </w:r>
+      <w:r>
+        <w:t>中只需要在</w:t>
+      </w:r>
+      <w:r>
+        <w:t>application.properties</w:t>
+      </w:r>
+      <w:r>
+        <w:t>中进行配置完成日志记录的级别控制。</w:t>
+      </w:r>
+    </w:p>
+    <w:p>
+      <w:pPr>
+        <w:spacing w:before="120"/>
+        <w:ind w:firstLine="420"/>
+      </w:pPr>
+      <w:r>
+        <w:t>配置格式：</w:t>
+      </w:r>
+      <w:r>
+        <w:t>logging.level.*=LEVEL</w:t>
+      </w:r>
+    </w:p>
+    <w:p>
+      <w:pPr>
+        <w:spacing w:before="120"/>
+        <w:ind w:firstLine="420"/>
+      </w:pPr>
+      <w:r>
+        <w:t>logging.level</w:t>
+      </w:r>
+      <w:r>
+        <w:t>：日志级别控制前缀，</w:t>
+      </w:r>
+      <w:r>
+        <w:t>*</w:t>
+      </w:r>
+      <w:r>
+        <w:t>为包名或</w:t>
+      </w:r>
+      <w:r>
+        <w:t>Logger</w:t>
+      </w:r>
+      <w:r>
+        <w:t>名</w:t>
+      </w:r>
+    </w:p>
+    <w:p>
+      <w:pPr>
+        <w:spacing w:before="120"/>
+        <w:ind w:firstLine="420"/>
+      </w:pPr>
+      <w:r>
+        <w:t>LEVEL</w:t>
+      </w:r>
+      <w:r>
+        <w:t>：选项</w:t>
+      </w:r>
+      <w:r>
+        <w:t>TRACE, DEBUG, INFO, WARN, ERROR, FATAL, OFF</w:t>
+      </w:r>
+    </w:p>
+    <w:p>
+      <w:pPr>
+        <w:spacing w:before="120"/>
+        <w:ind w:firstLine="420"/>
+      </w:pPr>
+      <w:r>
+        <w:t>举例：</w:t>
+      </w:r>
+    </w:p>
+    <w:p>
+      <w:pPr>
+        <w:spacing w:before="120"/>
+        <w:ind w:firstLine="420"/>
+      </w:pPr>
+      <w:r>
+        <w:t>logging.level.com.</w:t>
+      </w:r>
+      <w:r>
+        <w:rPr>
+          <w:rFonts w:hint="eastAsia"/>
+        </w:rPr>
+        <w:t>tk</w:t>
+      </w:r>
+      <w:r>
+        <w:t>=DEBUG</w:t>
+      </w:r>
+      <w:r>
+        <w:t>：</w:t>
+      </w:r>
+      <w:r>
+        <w:t>com.</w:t>
+      </w:r>
+      <w:r>
+        <w:rPr>
+          <w:rFonts w:hint="eastAsia"/>
+        </w:rPr>
+        <w:t>tk</w:t>
+      </w:r>
+      <w:r>
+        <w:t>包下所有</w:t>
+      </w:r>
+      <w:r>
+        <w:t>class</w:t>
+      </w:r>
+      <w:r>
+        <w:t>以</w:t>
+      </w:r>
+      <w:r>
+        <w:t>DEBUG</w:t>
+      </w:r>
+      <w:r>
+        <w:t>级别输出</w:t>
+      </w:r>
+    </w:p>
+    <w:p>
+      <w:pPr>
+        <w:spacing w:before="120"/>
+        <w:ind w:firstLine="420"/>
+      </w:pPr>
+      <w:r>
+        <w:lastRenderedPageBreak/>
+        <w:t>logging.level.root=WARN</w:t>
+      </w:r>
+      <w:r>
+        <w:t>：</w:t>
+      </w:r>
+      <w:r>
+        <w:t>root</w:t>
+      </w:r>
+      <w:r>
+        <w:t>日志以</w:t>
+      </w:r>
+      <w:r>
+        <w:t>WARN</w:t>
+      </w:r>
+      <w:r>
+        <w:t>级别输出</w:t>
+      </w:r>
+    </w:p>
+    <w:p>
+      <w:pPr>
+        <w:pStyle w:val="2"/>
+      </w:pPr>
+      <w:r>
+        <w:rPr>
+          <w:rFonts w:hint="eastAsia"/>
+        </w:rPr>
+        <w:t>自定义配置</w:t>
+      </w:r>
+    </w:p>
+    <w:p>
+      <w:pPr>
+        <w:spacing w:before="120"/>
+        <w:ind w:firstLine="420"/>
+      </w:pPr>
+      <w:r>
+        <w:t>根据不同的日志系统，你可以按如下规则组织配置文件名，就能被正确加载：</w:t>
+      </w:r>
+    </w:p>
+    <w:p>
+      <w:pPr>
+        <w:pStyle w:val="a9"/>
+        <w:numPr>
+          <w:ilvl w:val="0"/>
+          <w:numId w:val="15"/>
+        </w:numPr>
+        <w:spacing w:beforeLines="50"/>
+        <w:ind w:firstLineChars="0"/>
+      </w:pPr>
+      <w:r>
+        <w:t>Logback</w:t>
+      </w:r>
+      <w:r>
+        <w:t>：</w:t>
+      </w:r>
+      <w:r>
+        <w:t xml:space="preserve"> logback.xml </w:t>
+      </w:r>
+    </w:p>
+    <w:p>
+      <w:pPr>
+        <w:pStyle w:val="a9"/>
+        <w:numPr>
+          <w:ilvl w:val="0"/>
+          <w:numId w:val="15"/>
+        </w:numPr>
+        <w:spacing w:beforeLines="50"/>
+        <w:ind w:firstLineChars="0"/>
+      </w:pPr>
+      <w:r>
+        <w:t>Log4j</w:t>
+      </w:r>
+      <w:r>
+        <w:t>：</w:t>
+      </w:r>
+      <w:r>
+        <w:t xml:space="preserve"> log4j.properties, log4j.xml </w:t>
+      </w:r>
+    </w:p>
+    <w:p>
+      <w:pPr>
+        <w:pStyle w:val="a9"/>
+        <w:numPr>
+          <w:ilvl w:val="0"/>
+          <w:numId w:val="15"/>
+        </w:numPr>
+        <w:spacing w:beforeLines="50"/>
+        <w:ind w:firstLineChars="0"/>
+      </w:pPr>
+      <w:r>
+        <w:t>Log4j2</w:t>
+      </w:r>
+      <w:r>
+        <w:t>：</w:t>
+      </w:r>
+      <w:r>
+        <w:t xml:space="preserve"> log4j2.xml </w:t>
+      </w:r>
+    </w:p>
+    <w:p>
+      <w:pPr>
+        <w:pStyle w:val="a9"/>
+        <w:numPr>
+          <w:ilvl w:val="0"/>
+          <w:numId w:val="15"/>
+        </w:numPr>
+        <w:spacing w:beforeLines="50"/>
+        <w:ind w:firstLineChars="0"/>
+      </w:pPr>
+      <w:r>
+        <w:t>JDK (Java Util Logging)</w:t>
+      </w:r>
+      <w:r>
+        <w:t>：</w:t>
+      </w:r>
+      <w:r>
+        <w:rPr>
+          <w:rFonts w:hint="eastAsia"/>
+        </w:rPr>
+        <w:t xml:space="preserve"> </w:t>
+      </w:r>
+      <w:r>
+        <w:t xml:space="preserve">logging.properties </w:t>
+      </w:r>
+    </w:p>
+    <w:p>
+      <w:pPr>
+        <w:spacing w:before="120"/>
+        <w:ind w:firstLine="420"/>
+      </w:pPr>
+      <w:r>
+        <w:rPr>
+          <w:rFonts w:hint="eastAsia"/>
+        </w:rPr>
+        <w:t>自己配置了以后所有的日志格式和日志内容都会依据配置文件。</w:t>
+      </w:r>
+    </w:p>
+    <w:p/>
     <w:sectPr>
       <w:pgSz w:w="11906" w:h="16838"/>
       <w:pgMar w:top="1440" w:right="1800" w:bottom="1440" w:left="1800" w:header="851" w:footer="992" w:gutter="0"/>
@@ -13985,6 +15148,92 @@
     </w:lvl>
   </w:abstractNum>
   <w:abstractNum w:abstractNumId="10">
+    <w:nsid w:val="4F3A3782"/>
+    <w:multiLevelType w:val="hybridMultilevel"/>
+    <w:tmpl w:val="B9AA202A"/>
+    <w:lvl w:ilvl="0" w:tplc="04090017">
+      <w:start w:val="1"/>
+      <w:numFmt w:val="chineseCountingThousand"/>
+      <w:lvlText w:val="(%1)"/>
+      <w:lvlJc w:val="left"/>
+      <w:pPr>
+        <w:ind w:left="420" w:hanging="420"/>
+      </w:pPr>
+    </w:lvl>
+    <w:lvl w:ilvl="1" w:tplc="04090019" w:tentative="1">
+      <w:start w:val="1"/>
+      <w:numFmt w:val="lowerLetter"/>
+      <w:lvlText w:val="%2)"/>
+      <w:lvlJc w:val="left"/>
+      <w:pPr>
+        <w:ind w:left="840" w:hanging="420"/>
+      </w:pPr>
+    </w:lvl>
+    <w:lvl w:ilvl="2" w:tplc="0409001B" w:tentative="1">
+      <w:start w:val="1"/>
+      <w:numFmt w:val="lowerRoman"/>
+      <w:lvlText w:val="%3."/>
+      <w:lvlJc w:val="right"/>
+      <w:pPr>
+        <w:ind w:left="1260" w:hanging="420"/>
+      </w:pPr>
+    </w:lvl>
+    <w:lvl w:ilvl="3" w:tplc="0409000F" w:tentative="1">
+      <w:start w:val="1"/>
+      <w:numFmt w:val="decimal"/>
+      <w:lvlText w:val="%4."/>
+      <w:lvlJc w:val="left"/>
+      <w:pPr>
+        <w:ind w:left="1680" w:hanging="420"/>
+      </w:pPr>
+    </w:lvl>
+    <w:lvl w:ilvl="4" w:tplc="04090019" w:tentative="1">
+      <w:start w:val="1"/>
+      <w:numFmt w:val="lowerLetter"/>
+      <w:lvlText w:val="%5)"/>
+      <w:lvlJc w:val="left"/>
+      <w:pPr>
+        <w:ind w:left="2100" w:hanging="420"/>
+      </w:pPr>
+    </w:lvl>
+    <w:lvl w:ilvl="5" w:tplc="0409001B" w:tentative="1">
+      <w:start w:val="1"/>
+      <w:numFmt w:val="lowerRoman"/>
+      <w:lvlText w:val="%6."/>
+      <w:lvlJc w:val="right"/>
+      <w:pPr>
+        <w:ind w:left="2520" w:hanging="420"/>
+      </w:pPr>
+    </w:lvl>
+    <w:lvl w:ilvl="6" w:tplc="0409000F" w:tentative="1">
+      <w:start w:val="1"/>
+      <w:numFmt w:val="decimal"/>
+      <w:lvlText w:val="%7."/>
+      <w:lvlJc w:val="left"/>
+      <w:pPr>
+        <w:ind w:left="2940" w:hanging="420"/>
+      </w:pPr>
+    </w:lvl>
+    <w:lvl w:ilvl="7" w:tplc="04090019" w:tentative="1">
+      <w:start w:val="1"/>
+      <w:numFmt w:val="lowerLetter"/>
+      <w:lvlText w:val="%8)"/>
+      <w:lvlJc w:val="left"/>
+      <w:pPr>
+        <w:ind w:left="3360" w:hanging="420"/>
+      </w:pPr>
+    </w:lvl>
+    <w:lvl w:ilvl="8" w:tplc="0409001B" w:tentative="1">
+      <w:start w:val="1"/>
+      <w:numFmt w:val="lowerRoman"/>
+      <w:lvlText w:val="%9."/>
+      <w:lvlJc w:val="right"/>
+      <w:pPr>
+        <w:ind w:left="3780" w:hanging="420"/>
+      </w:pPr>
+    </w:lvl>
+  </w:abstractNum>
+  <w:abstractNum w:abstractNumId="11">
     <w:nsid w:val="545B73AD"/>
     <w:multiLevelType w:val="hybridMultilevel"/>
     <w:tmpl w:val="F65A8ADC"/>
@@ -14097,7 +15346,7 @@
       </w:rPr>
     </w:lvl>
   </w:abstractNum>
-  <w:abstractNum w:abstractNumId="11">
+  <w:abstractNum w:abstractNumId="12">
     <w:nsid w:val="68F01FA0"/>
     <w:multiLevelType w:val="hybridMultilevel"/>
     <w:tmpl w:val="7076C488"/>
@@ -14210,7 +15459,7 @@
       </w:rPr>
     </w:lvl>
   </w:abstractNum>
-  <w:abstractNum w:abstractNumId="12">
+  <w:abstractNum w:abstractNumId="13">
     <w:nsid w:val="74B770E3"/>
     <w:multiLevelType w:val="multilevel"/>
     <w:tmpl w:val="E13071BE"/>
@@ -14327,8 +15576,121 @@
       </w:rPr>
     </w:lvl>
   </w:abstractNum>
+  <w:abstractNum w:abstractNumId="14">
+    <w:nsid w:val="7F3742B9"/>
+    <w:multiLevelType w:val="hybridMultilevel"/>
+    <w:tmpl w:val="EDF0B514"/>
+    <w:lvl w:ilvl="0" w:tplc="04090001">
+      <w:start w:val="1"/>
+      <w:numFmt w:val="bullet"/>
+      <w:lvlText w:val=""/>
+      <w:lvlJc w:val="left"/>
+      <w:pPr>
+        <w:ind w:left="840" w:hanging="420"/>
+      </w:pPr>
+      <w:rPr>
+        <w:rFonts w:ascii="Wingdings" w:hAnsi="Wingdings" w:hint="default"/>
+      </w:rPr>
+    </w:lvl>
+    <w:lvl w:ilvl="1" w:tplc="04090003" w:tentative="1">
+      <w:start w:val="1"/>
+      <w:numFmt w:val="bullet"/>
+      <w:lvlText w:val=""/>
+      <w:lvlJc w:val="left"/>
+      <w:pPr>
+        <w:ind w:left="1260" w:hanging="420"/>
+      </w:pPr>
+      <w:rPr>
+        <w:rFonts w:ascii="Wingdings" w:hAnsi="Wingdings" w:hint="default"/>
+      </w:rPr>
+    </w:lvl>
+    <w:lvl w:ilvl="2" w:tplc="04090005" w:tentative="1">
+      <w:start w:val="1"/>
+      <w:numFmt w:val="bullet"/>
+      <w:lvlText w:val=""/>
+      <w:lvlJc w:val="left"/>
+      <w:pPr>
+        <w:ind w:left="1680" w:hanging="420"/>
+      </w:pPr>
+      <w:rPr>
+        <w:rFonts w:ascii="Wingdings" w:hAnsi="Wingdings" w:hint="default"/>
+      </w:rPr>
+    </w:lvl>
+    <w:lvl w:ilvl="3" w:tplc="04090001" w:tentative="1">
+      <w:start w:val="1"/>
+      <w:numFmt w:val="bullet"/>
+      <w:lvlText w:val=""/>
+      <w:lvlJc w:val="left"/>
+      <w:pPr>
+        <w:ind w:left="2100" w:hanging="420"/>
+      </w:pPr>
+      <w:rPr>
+        <w:rFonts w:ascii="Wingdings" w:hAnsi="Wingdings" w:hint="default"/>
+      </w:rPr>
+    </w:lvl>
+    <w:lvl w:ilvl="4" w:tplc="04090003" w:tentative="1">
+      <w:start w:val="1"/>
+      <w:numFmt w:val="bullet"/>
+      <w:lvlText w:val=""/>
+      <w:lvlJc w:val="left"/>
+      <w:pPr>
+        <w:ind w:left="2520" w:hanging="420"/>
+      </w:pPr>
+      <w:rPr>
+        <w:rFonts w:ascii="Wingdings" w:hAnsi="Wingdings" w:hint="default"/>
+      </w:rPr>
+    </w:lvl>
+    <w:lvl w:ilvl="5" w:tplc="04090005" w:tentative="1">
+      <w:start w:val="1"/>
+      <w:numFmt w:val="bullet"/>
+      <w:lvlText w:val=""/>
+      <w:lvlJc w:val="left"/>
+      <w:pPr>
+        <w:ind w:left="2940" w:hanging="420"/>
+      </w:pPr>
+      <w:rPr>
+        <w:rFonts w:ascii="Wingdings" w:hAnsi="Wingdings" w:hint="default"/>
+      </w:rPr>
+    </w:lvl>
+    <w:lvl w:ilvl="6" w:tplc="04090001" w:tentative="1">
+      <w:start w:val="1"/>
+      <w:numFmt w:val="bullet"/>
+      <w:lvlText w:val=""/>
+      <w:lvlJc w:val="left"/>
+      <w:pPr>
+        <w:ind w:left="3360" w:hanging="420"/>
+      </w:pPr>
+      <w:rPr>
+        <w:rFonts w:ascii="Wingdings" w:hAnsi="Wingdings" w:hint="default"/>
+      </w:rPr>
+    </w:lvl>
+    <w:lvl w:ilvl="7" w:tplc="04090003" w:tentative="1">
+      <w:start w:val="1"/>
+      <w:numFmt w:val="bullet"/>
+      <w:lvlText w:val=""/>
+      <w:lvlJc w:val="left"/>
+      <w:pPr>
+        <w:ind w:left="3780" w:hanging="420"/>
+      </w:pPr>
+      <w:rPr>
+        <w:rFonts w:ascii="Wingdings" w:hAnsi="Wingdings" w:hint="default"/>
+      </w:rPr>
+    </w:lvl>
+    <w:lvl w:ilvl="8" w:tplc="04090005" w:tentative="1">
+      <w:start w:val="1"/>
+      <w:numFmt w:val="bullet"/>
+      <w:lvlText w:val=""/>
+      <w:lvlJc w:val="left"/>
+      <w:pPr>
+        <w:ind w:left="4200" w:hanging="420"/>
+      </w:pPr>
+      <w:rPr>
+        <w:rFonts w:ascii="Wingdings" w:hAnsi="Wingdings" w:hint="default"/>
+      </w:rPr>
+    </w:lvl>
+  </w:abstractNum>
   <w:num w:numId="1">
-    <w:abstractNumId w:val="12"/>
+    <w:abstractNumId w:val="13"/>
   </w:num>
   <w:num w:numId="2">
     <w:abstractNumId w:val="8"/>
@@ -14358,13 +15720,19 @@
     <w:abstractNumId w:val="6"/>
   </w:num>
   <w:num w:numId="11">
-    <w:abstractNumId w:val="11"/>
+    <w:abstractNumId w:val="12"/>
   </w:num>
   <w:num w:numId="12">
-    <w:abstractNumId w:val="10"/>
+    <w:abstractNumId w:val="11"/>
   </w:num>
   <w:num w:numId="13">
     <w:abstractNumId w:val="9"/>
+  </w:num>
+  <w:num w:numId="14">
+    <w:abstractNumId w:val="10"/>
+  </w:num>
+  <w:num w:numId="15">
+    <w:abstractNumId w:val="14"/>
   </w:num>
 </w:numbering>
 </file>
@@ -14381,7 +15749,11 @@
         <w:lang w:val="en-US" w:eastAsia="zh-CN" w:bidi="ar-SA"/>
       </w:rPr>
     </w:rPrDefault>
-    <w:pPrDefault/>
+    <w:pPrDefault>
+      <w:pPr>
+        <w:jc w:val="both"/>
+      </w:pPr>
+    </w:pPrDefault>
   </w:docDefaults>
   <w:latentStyles w:defLockedState="0" w:defUIPriority="99" w:defSemiHidden="1" w:defUnhideWhenUsed="1" w:defQFormat="0" w:count="267">
     <w:lsdException w:name="Normal" w:semiHidden="0" w:uiPriority="0" w:unhideWhenUsed="0" w:qFormat="1"/>
@@ -14528,7 +15900,6 @@
     <w:rsid w:val="0091366A"/>
     <w:pPr>
       <w:widowControl w:val="0"/>
-      <w:jc w:val="both"/>
     </w:pPr>
   </w:style>
   <w:style w:type="paragraph" w:styleId="1">

</xml_diff>